<commit_message>
working with SCD30, PMS7003 and display
</commit_message>
<xml_diff>
--- a/wemos_scd30.docx
+++ b/wemos_scd30.docx
@@ -755,7 +755,6 @@
         <w:t xml:space="preserve">    </w:t>
       </w:r>
       <w:proofErr w:type="spellStart"/>
-      <w:proofErr w:type="gramStart"/>
       <w:r>
         <w:rPr>
           <w:rFonts w:ascii="Courier New" w:eastAsia="Times New Roman" w:hAnsi="Courier New" w:cs="Courier New"/>
@@ -773,18 +772,19 @@
           <w:szCs w:val="20"/>
           <w:lang w:val="en-US" w:eastAsia="de-DE"/>
         </w:rPr>
-        <w:t>(</w:t>
-      </w:r>
-      <w:proofErr w:type="gramEnd"/>
-      <w:r>
-        <w:rPr>
-          <w:rFonts w:ascii="Courier New" w:eastAsia="Times New Roman" w:hAnsi="Courier New" w:cs="Courier New"/>
-          <w:sz w:val="20"/>
-          <w:szCs w:val="20"/>
-          <w:lang w:val="en-US" w:eastAsia="de-DE"/>
-        </w:rPr>
-        <w:t>9600, SERIAL_8N1, 16, 17);</w:t>
-      </w:r>
+        <w:t>(9600, SERIAL_8N1, 16, 17);</w:t>
+      </w:r>
+      <w:r>
+        <w:rPr>
+          <w:rFonts w:ascii="Courier New" w:eastAsia="Times New Roman" w:hAnsi="Courier New" w:cs="Courier New"/>
+          <w:sz w:val="20"/>
+          <w:szCs w:val="20"/>
+          <w:lang w:val="en-US" w:eastAsia="de-DE"/>
+        </w:rPr>
+        <w:t xml:space="preserve"> // RX,TX</w:t>
+      </w:r>
+      <w:bookmarkStart w:id="0" w:name="_GoBack"/>
+      <w:bookmarkEnd w:id="0"/>
     </w:p>
     <w:p>
       <w:pPr>
@@ -1340,8 +1340,6 @@
       <w:r>
         <w:t>):</w:t>
       </w:r>
-      <w:bookmarkStart w:id="0" w:name="_GoBack"/>
-      <w:bookmarkEnd w:id="0"/>
     </w:p>
     <w:p>
       <w:r>

</xml_diff>

<commit_message>
Latest version of doc
</commit_message>
<xml_diff>
--- a/wemos_scd30.docx
+++ b/wemos_scd30.docx
@@ -783,8 +783,6 @@
         </w:rPr>
         <w:t xml:space="preserve"> // RX,TX</w:t>
       </w:r>
-      <w:bookmarkStart w:id="0" w:name="_GoBack"/>
-      <w:bookmarkEnd w:id="0"/>
     </w:p>
     <w:p>
       <w:pPr>
@@ -1343,6 +1341,10 @@
     </w:p>
     <w:p>
       <w:r>
+        <w:rPr>
+          <w:noProof/>
+          <w:lang w:eastAsia="de-DE"/>
+        </w:rPr>
         <w:lastRenderedPageBreak/>
         <w:drawing>
           <wp:inline distT="0" distB="0" distL="0" distR="0" wp14:anchorId="0EE75B05" wp14:editId="68309A74">
@@ -1382,6 +1384,43 @@
       </w:r>
     </w:p>
     <w:p/>
+    <w:p>
+      <w:pPr>
+        <w:pStyle w:val="Heading2"/>
+      </w:pPr>
+      <w:r>
+        <w:lastRenderedPageBreak/>
+        <w:t>MiCS-6814</w:t>
+      </w:r>
+    </w:p>
+    <w:p/>
+    <w:p>
+      <w:r>
+        <w:t>Der Sensor hat 3 Sensoren und kann entweder mit 3.3 oder mit 5V betrieben werden. Die Heizleistung beträgt 90 mW und die maximale Leistung 150 mW (wären 50 mA bei 3.3V), I2C geht mit 100 kHz typisch. Die I2C-Adresse ist (7 bit) 1110000 oder 0x70.</w:t>
+      </w:r>
+    </w:p>
+    <w:p>
+      <w:r>
+        <w:t>Ich habe ein Seeed-Breakout und das hat I2C-Adresse 0x04 (kann umgestellt werden).</w:t>
+      </w:r>
+    </w:p>
+    <w:p>
+      <w:r>
+        <w:t>Das einfachste Kommando ist CMD_CONTROL_LED, das ist Register 10 (0x0A), und dort schreibt man 1 rein für an und 0 für aus.</w:t>
+      </w:r>
+    </w:p>
+    <w:p>
+      <w:r>
+        <w:t>Nach langem Rumspielen kann ich nun die LED ein und ausschalten. Grundsätzlich funktioniert also die (schreibende) I2C-Kommunikation.</w:t>
+      </w:r>
+      <w:r>
+        <w:t xml:space="preserve"> Der Sketch heißt mics6814.ino und ist in Documents\Arduino\mics6814.</w:t>
+      </w:r>
+    </w:p>
+    <w:p>
+      <w:bookmarkStart w:id="0" w:name="_GoBack"/>
+      <w:bookmarkEnd w:id="0"/>
+    </w:p>
     <w:p/>
     <w:p/>
     <w:sectPr>

</xml_diff>